<commit_message>
git filter-branch --commit-filter '         if [ "$GIT_AUTHOR_EMAIL" = "kyalisfrank@gmail.com" ];         then                 GIT_AUTHOR_NAME="Victoire HABAMUNGU TAKIZALA";                 GIT_AUTHOR_EMAIL="victoirehabamungut@gmail.com";                 git commit-tree "$@";         else                 git commit-tree "$@";         fi' HEAD
</commit_message>
<xml_diff>
--- a/radar2.docx
+++ b/radar2.docx
@@ -399,6 +399,24 @@
           <w:szCs w:val="32"/>
         </w:rPr>
         <w:t xml:space="preserve"> uvk </w:t>
+      </w:r>
+      <w:r>
+        <w:rPr>
+          <w:b/>
+          <w:bCs/>
+          <w:sz w:val="32"/>
+          <w:szCs w:val="32"/>
+        </w:rPr>
+        <w:t xml:space="preserve"> eg</w:t>
+      </w:r>
+      <w:r>
+        <w:rPr>
+          <w:b/>
+          <w:bCs/>
+          <w:sz w:val="32"/>
+          <w:szCs w:val="32"/>
+        </w:rPr>
+        <w:t xml:space="preserve"> ukge </w:t>
       </w:r>
       <w:r>
         <w:rPr>

</xml_diff>